<commit_message>
Se agrega práctica de teoría de autómatas (analizador sintáctico)
</commit_message>
<xml_diff>
--- a/Teoria de automatas/Analizador Flex.docx
+++ b/Teoria de automatas/Analizador Flex.docx
@@ -402,12 +402,12 @@
     <w:p>
       <w:pPr>
         <w:rPr>
-          <w:lang w:val="en-US"/>
-        </w:rPr>
-      </w:pPr>
-      <w:r>
-        <w:rPr>
-          <w:lang w:val="en-US"/>
+          <w:lang w:val="es-419"/>
+        </w:rPr>
+      </w:pPr>
+      <w:r>
+        <w:rPr>
+          <w:lang w:val="es-419"/>
         </w:rPr>
         <w:lastRenderedPageBreak/>
         <w:t>%%</w:t>
@@ -416,30 +416,22 @@
     <w:p>
       <w:pPr>
         <w:rPr>
-          <w:lang w:val="en-US"/>
-        </w:rPr>
-      </w:pPr>
-    </w:p>
-    <w:p>
-      <w:pPr>
-        <w:rPr>
-          <w:lang w:val="en-US"/>
-        </w:rPr>
-      </w:pPr>
-      <w:r>
-        <w:rPr>
-          <w:lang w:val="en-US"/>
-        </w:rPr>
-        <w:t>"SetUnion"|"ClearSet"|"PrintSet"|"Showsets"|"Delete"|"Union"|"intersection"|"Sets"|"</w:t>
-      </w:r>
-      <w:proofErr w:type="gramStart"/>
-      <w:r>
-        <w:rPr>
-          <w:lang w:val="en-US"/>
-        </w:rPr>
-        <w:t>Set" {</w:t>
-      </w:r>
-      <w:proofErr w:type="gramEnd"/>
+          <w:lang w:val="es-419"/>
+        </w:rPr>
+      </w:pPr>
+    </w:p>
+    <w:p>
+      <w:pPr>
+        <w:rPr>
+          <w:lang w:val="en-US"/>
+        </w:rPr>
+      </w:pPr>
+      <w:r>
+        <w:rPr>
+          <w:lang w:val="en-US"/>
+        </w:rPr>
+        <w:t>"SetUnion"|"ClearSet"|"PrintSet"|"Showsets"|"Delete"|"Union"|"intersection"|"Sets"|"Set" {</w:t>
+      </w:r>
     </w:p>
     <w:p>
       <w:pPr>
@@ -454,7 +446,6 @@
         <w:t xml:space="preserve">    </w:t>
       </w:r>
       <w:proofErr w:type="spellStart"/>
-      <w:proofErr w:type="gramStart"/>
       <w:r>
         <w:rPr>
           <w:lang w:val="en-US"/>
@@ -466,14 +457,7 @@
         <w:rPr>
           <w:lang w:val="en-US"/>
         </w:rPr>
-        <w:t>(</w:t>
-      </w:r>
-      <w:proofErr w:type="gramEnd"/>
-      <w:r>
-        <w:rPr>
-          <w:lang w:val="en-US"/>
-        </w:rPr>
-        <w:t xml:space="preserve">"|CMD, %s|", </w:t>
+        <w:t xml:space="preserve">("|CMD, %s|", </w:t>
       </w:r>
       <w:proofErr w:type="spellStart"/>
       <w:r>
@@ -483,14 +467,12 @@
         <w:t>yytext</w:t>
       </w:r>
       <w:proofErr w:type="spellEnd"/>
-      <w:proofErr w:type="gramStart"/>
       <w:r>
         <w:rPr>
           <w:lang w:val="en-US"/>
         </w:rPr>
         <w:t>);</w:t>
       </w:r>
-      <w:proofErr w:type="gramEnd"/>
     </w:p>
     <w:p>
       <w:pPr>
@@ -518,36 +500,13 @@
           <w:lang w:val="en-US"/>
         </w:rPr>
       </w:pPr>
-      <w:proofErr w:type="gramStart"/>
-      <w:r>
-        <w:rPr>
-          <w:lang w:val="en-US"/>
-        </w:rPr>
-        <w:t>":=</w:t>
-      </w:r>
-      <w:proofErr w:type="gramEnd"/>
-      <w:r>
-        <w:rPr>
-          <w:lang w:val="en-US"/>
-        </w:rPr>
-        <w:t xml:space="preserve">"           </w:t>
-      </w:r>
-      <w:proofErr w:type="gramStart"/>
-      <w:r>
-        <w:rPr>
-          <w:lang w:val="en-US"/>
-        </w:rPr>
-        <w:t xml:space="preserve">   {</w:t>
-      </w:r>
-      <w:proofErr w:type="gramEnd"/>
-      <w:r>
-        <w:rPr>
-          <w:lang w:val="en-US"/>
-        </w:rPr>
-        <w:t xml:space="preserve"> </w:t>
+      <w:r>
+        <w:rPr>
+          <w:lang w:val="en-US"/>
+        </w:rPr>
+        <w:t xml:space="preserve">":="              { </w:t>
       </w:r>
       <w:proofErr w:type="spellStart"/>
-      <w:proofErr w:type="gramStart"/>
       <w:r>
         <w:rPr>
           <w:lang w:val="en-US"/>
@@ -559,14 +518,7 @@
         <w:rPr>
           <w:lang w:val="en-US"/>
         </w:rPr>
-        <w:t>(</w:t>
-      </w:r>
-      <w:proofErr w:type="gramEnd"/>
-      <w:r>
-        <w:rPr>
-          <w:lang w:val="en-US"/>
-        </w:rPr>
-        <w:t xml:space="preserve">"|ASSIGN, %s|", </w:t>
+        <w:t xml:space="preserve">("|ASSIGN, %s|", </w:t>
       </w:r>
       <w:proofErr w:type="spellStart"/>
       <w:r>
@@ -580,45 +532,22 @@
         <w:rPr>
           <w:lang w:val="en-US"/>
         </w:rPr>
-        <w:t>)</w:t>
-      </w:r>
-      <w:proofErr w:type="gramStart"/>
-      <w:r>
-        <w:rPr>
-          <w:lang w:val="en-US"/>
-        </w:rPr>
-        <w:t>; }</w:t>
-      </w:r>
-      <w:proofErr w:type="gramEnd"/>
-    </w:p>
-    <w:p>
-      <w:pPr>
-        <w:rPr>
-          <w:lang w:val="en-US"/>
-        </w:rPr>
-      </w:pPr>
-      <w:r>
-        <w:rPr>
-          <w:lang w:val="en-US"/>
-        </w:rPr>
-        <w:t xml:space="preserve">"{"          </w:t>
-      </w:r>
-      <w:proofErr w:type="gramStart"/>
-      <w:r>
-        <w:rPr>
-          <w:lang w:val="en-US"/>
-        </w:rPr>
-        <w:t xml:space="preserve">   {</w:t>
-      </w:r>
-      <w:proofErr w:type="gramEnd"/>
-      <w:r>
-        <w:rPr>
-          <w:lang w:val="en-US"/>
-        </w:rPr>
-        <w:t xml:space="preserve"> </w:t>
+        <w:t>); }</w:t>
+      </w:r>
+    </w:p>
+    <w:p>
+      <w:pPr>
+        <w:rPr>
+          <w:lang w:val="en-US"/>
+        </w:rPr>
+      </w:pPr>
+      <w:r>
+        <w:rPr>
+          <w:lang w:val="en-US"/>
+        </w:rPr>
+        <w:t xml:space="preserve">"{"             { </w:t>
       </w:r>
       <w:proofErr w:type="spellStart"/>
-      <w:proofErr w:type="gramStart"/>
       <w:r>
         <w:rPr>
           <w:lang w:val="en-US"/>
@@ -630,14 +559,7 @@
         <w:rPr>
           <w:lang w:val="en-US"/>
         </w:rPr>
-        <w:t>(</w:t>
-      </w:r>
-      <w:proofErr w:type="gramEnd"/>
-      <w:r>
-        <w:rPr>
-          <w:lang w:val="en-US"/>
-        </w:rPr>
-        <w:t xml:space="preserve">"|LBRACE, %s|", </w:t>
+        <w:t xml:space="preserve">("|LBRACE, %s|", </w:t>
       </w:r>
       <w:proofErr w:type="spellStart"/>
       <w:r>
@@ -651,45 +573,22 @@
         <w:rPr>
           <w:lang w:val="en-US"/>
         </w:rPr>
-        <w:t>)</w:t>
-      </w:r>
-      <w:proofErr w:type="gramStart"/>
-      <w:r>
-        <w:rPr>
-          <w:lang w:val="en-US"/>
-        </w:rPr>
-        <w:t>; }</w:t>
-      </w:r>
-      <w:proofErr w:type="gramEnd"/>
-    </w:p>
-    <w:p>
-      <w:pPr>
-        <w:rPr>
-          <w:lang w:val="en-US"/>
-        </w:rPr>
-      </w:pPr>
-      <w:r>
-        <w:rPr>
-          <w:lang w:val="en-US"/>
-        </w:rPr>
-        <w:t xml:space="preserve">"}"          </w:t>
-      </w:r>
-      <w:proofErr w:type="gramStart"/>
-      <w:r>
-        <w:rPr>
-          <w:lang w:val="en-US"/>
-        </w:rPr>
-        <w:t xml:space="preserve">   {</w:t>
-      </w:r>
-      <w:proofErr w:type="gramEnd"/>
-      <w:r>
-        <w:rPr>
-          <w:lang w:val="en-US"/>
-        </w:rPr>
-        <w:t xml:space="preserve"> </w:t>
+        <w:t>); }</w:t>
+      </w:r>
+    </w:p>
+    <w:p>
+      <w:pPr>
+        <w:rPr>
+          <w:lang w:val="en-US"/>
+        </w:rPr>
+      </w:pPr>
+      <w:r>
+        <w:rPr>
+          <w:lang w:val="en-US"/>
+        </w:rPr>
+        <w:t xml:space="preserve">"}"             { </w:t>
       </w:r>
       <w:proofErr w:type="spellStart"/>
-      <w:proofErr w:type="gramStart"/>
       <w:r>
         <w:rPr>
           <w:lang w:val="en-US"/>
@@ -701,14 +600,7 @@
         <w:rPr>
           <w:lang w:val="en-US"/>
         </w:rPr>
-        <w:t>(</w:t>
-      </w:r>
-      <w:proofErr w:type="gramEnd"/>
-      <w:r>
-        <w:rPr>
-          <w:lang w:val="en-US"/>
-        </w:rPr>
-        <w:t xml:space="preserve">"|RBRACE, %s|", </w:t>
+        <w:t xml:space="preserve">("|RBRACE, %s|", </w:t>
       </w:r>
       <w:proofErr w:type="spellStart"/>
       <w:r>
@@ -722,45 +614,22 @@
         <w:rPr>
           <w:lang w:val="en-US"/>
         </w:rPr>
-        <w:t>)</w:t>
-      </w:r>
-      <w:proofErr w:type="gramStart"/>
-      <w:r>
-        <w:rPr>
-          <w:lang w:val="en-US"/>
-        </w:rPr>
-        <w:t>; }</w:t>
-      </w:r>
-      <w:proofErr w:type="gramEnd"/>
-    </w:p>
-    <w:p>
-      <w:pPr>
-        <w:rPr>
-          <w:lang w:val="en-US"/>
-        </w:rPr>
-      </w:pPr>
-      <w:r>
-        <w:rPr>
-          <w:lang w:val="en-US"/>
-        </w:rPr>
-        <w:t xml:space="preserve">","            </w:t>
-      </w:r>
-      <w:proofErr w:type="gramStart"/>
-      <w:r>
-        <w:rPr>
-          <w:lang w:val="en-US"/>
-        </w:rPr>
-        <w:t xml:space="preserve">   {</w:t>
-      </w:r>
-      <w:proofErr w:type="gramEnd"/>
-      <w:r>
-        <w:rPr>
-          <w:lang w:val="en-US"/>
-        </w:rPr>
-        <w:t xml:space="preserve"> </w:t>
+        <w:t>); }</w:t>
+      </w:r>
+    </w:p>
+    <w:p>
+      <w:pPr>
+        <w:rPr>
+          <w:lang w:val="en-US"/>
+        </w:rPr>
+      </w:pPr>
+      <w:r>
+        <w:rPr>
+          <w:lang w:val="en-US"/>
+        </w:rPr>
+        <w:t xml:space="preserve">","               { </w:t>
       </w:r>
       <w:proofErr w:type="spellStart"/>
-      <w:proofErr w:type="gramStart"/>
       <w:r>
         <w:rPr>
           <w:lang w:val="en-US"/>
@@ -772,14 +641,7 @@
         <w:rPr>
           <w:lang w:val="en-US"/>
         </w:rPr>
-        <w:t>(</w:t>
-      </w:r>
-      <w:proofErr w:type="gramEnd"/>
-      <w:r>
-        <w:rPr>
-          <w:lang w:val="en-US"/>
-        </w:rPr>
-        <w:t xml:space="preserve">"|COMMA, %s|", </w:t>
+        <w:t xml:space="preserve">("|COMMA, %s|", </w:t>
       </w:r>
       <w:proofErr w:type="spellStart"/>
       <w:r>
@@ -793,92 +655,54 @@
         <w:rPr>
           <w:lang w:val="en-US"/>
         </w:rPr>
-        <w:t>)</w:t>
-      </w:r>
-      <w:proofErr w:type="gramStart"/>
-      <w:r>
-        <w:rPr>
-          <w:lang w:val="en-US"/>
-        </w:rPr>
-        <w:t>; }</w:t>
-      </w:r>
-      <w:proofErr w:type="gramEnd"/>
-    </w:p>
-    <w:p>
-      <w:pPr>
-        <w:rPr>
-          <w:lang w:val="en-US"/>
-        </w:rPr>
-      </w:pPr>
-      <w:r>
-        <w:rPr>
-          <w:lang w:val="en-US"/>
-        </w:rPr>
-        <w:t xml:space="preserve">";"            </w:t>
-      </w:r>
-      <w:proofErr w:type="gramStart"/>
-      <w:r>
-        <w:rPr>
-          <w:lang w:val="en-US"/>
-        </w:rPr>
-        <w:t xml:space="preserve">   {</w:t>
-      </w:r>
-      <w:proofErr w:type="gramEnd"/>
-      <w:r>
-        <w:rPr>
-          <w:lang w:val="en-US"/>
-        </w:rPr>
-        <w:t xml:space="preserve"> </w:t>
+        <w:t>); }</w:t>
+      </w:r>
+    </w:p>
+    <w:p>
+      <w:pPr>
+        <w:rPr>
+          <w:lang w:val="es-419"/>
+        </w:rPr>
+      </w:pPr>
+      <w:r>
+        <w:rPr>
+          <w:lang w:val="es-419"/>
+        </w:rPr>
+        <w:t xml:space="preserve">";"               { </w:t>
       </w:r>
       <w:proofErr w:type="spellStart"/>
-      <w:proofErr w:type="gramStart"/>
-      <w:r>
-        <w:rPr>
-          <w:lang w:val="en-US"/>
+      <w:r>
+        <w:rPr>
+          <w:lang w:val="es-419"/>
         </w:rPr>
         <w:t>printf</w:t>
       </w:r>
       <w:proofErr w:type="spellEnd"/>
       <w:r>
         <w:rPr>
-          <w:lang w:val="en-US"/>
-        </w:rPr>
-        <w:t>(</w:t>
-      </w:r>
-      <w:proofErr w:type="gramEnd"/>
-      <w:r>
-        <w:rPr>
-          <w:lang w:val="en-US"/>
-        </w:rPr>
-        <w:t xml:space="preserve">"|SEMICOLON, %s|", </w:t>
+          <w:lang w:val="es-419"/>
+        </w:rPr>
+        <w:t xml:space="preserve">("|SEMICOLON, %s|", </w:t>
       </w:r>
       <w:proofErr w:type="spellStart"/>
       <w:r>
         <w:rPr>
-          <w:lang w:val="en-US"/>
+          <w:lang w:val="es-419"/>
         </w:rPr>
         <w:t>yytext</w:t>
       </w:r>
       <w:proofErr w:type="spellEnd"/>
       <w:r>
         <w:rPr>
-          <w:lang w:val="en-US"/>
-        </w:rPr>
-        <w:t>)</w:t>
-      </w:r>
-      <w:proofErr w:type="gramStart"/>
-      <w:r>
-        <w:rPr>
-          <w:lang w:val="en-US"/>
-        </w:rPr>
-        <w:t>; }</w:t>
-      </w:r>
-      <w:proofErr w:type="gramEnd"/>
-    </w:p>
-    <w:p>
-      <w:pPr>
-        <w:rPr>
-          <w:lang w:val="en-US"/>
+          <w:lang w:val="es-419"/>
+        </w:rPr>
+        <w:t>); }</w:t>
+      </w:r>
+    </w:p>
+    <w:p>
+      <w:pPr>
+        <w:rPr>
+          <w:lang w:val="es-419"/>
         </w:rPr>
       </w:pPr>
     </w:p>
@@ -896,28 +720,40 @@
       </w:r>
     </w:p>
     <w:p>
+      <w:pPr>
+        <w:rPr>
+          <w:lang w:val="en-US"/>
+        </w:rPr>
+      </w:pPr>
       <w:r>
         <w:t xml:space="preserve">    </w:t>
       </w:r>
       <w:proofErr w:type="spellStart"/>
-      <w:proofErr w:type="gramStart"/>
-      <w:r>
+      <w:r>
+        <w:rPr>
+          <w:lang w:val="en-US"/>
+        </w:rPr>
         <w:t>printf</w:t>
       </w:r>
       <w:proofErr w:type="spellEnd"/>
       <w:r>
-        <w:t>(</w:t>
-      </w:r>
-      <w:proofErr w:type="gramEnd"/>
-      <w:r>
-        <w:t xml:space="preserve">"|ID, %s|", </w:t>
+        <w:rPr>
+          <w:lang w:val="en-US"/>
+        </w:rPr>
+        <w:t xml:space="preserve">("|ID, %s|", </w:t>
       </w:r>
       <w:proofErr w:type="spellStart"/>
       <w:r>
+        <w:rPr>
+          <w:lang w:val="en-US"/>
+        </w:rPr>
         <w:t>yytext</w:t>
       </w:r>
       <w:proofErr w:type="spellEnd"/>
       <w:r>
+        <w:rPr>
+          <w:lang w:val="en-US"/>
+        </w:rPr>
         <w:t>);</w:t>
       </w:r>
     </w:p>
@@ -951,35 +787,7 @@
         <w:rPr>
           <w:lang w:val="en-US"/>
         </w:rPr>
-        <w:t>[0-</w:t>
-      </w:r>
-      <w:proofErr w:type="gramStart"/>
-      <w:r>
-        <w:rPr>
-          <w:lang w:val="en-US"/>
-        </w:rPr>
-        <w:t>9]+</w:t>
-      </w:r>
-      <w:proofErr w:type="gramEnd"/>
-      <w:r>
-        <w:rPr>
-          <w:lang w:val="en-US"/>
-        </w:rPr>
-        <w:t>[A-Za-z0-</w:t>
-      </w:r>
-      <w:proofErr w:type="gramStart"/>
-      <w:r>
-        <w:rPr>
-          <w:lang w:val="en-US"/>
-        </w:rPr>
-        <w:t>9]*</w:t>
-      </w:r>
-      <w:proofErr w:type="gramEnd"/>
-      <w:r>
-        <w:rPr>
-          <w:lang w:val="en-US"/>
-        </w:rPr>
-        <w:t xml:space="preserve"> {</w:t>
+        <w:t>[0-9]+[A-Za-z0-9]* {</w:t>
       </w:r>
     </w:p>
     <w:p>
@@ -995,7 +803,6 @@
         <w:t xml:space="preserve">    </w:t>
       </w:r>
       <w:proofErr w:type="spellStart"/>
-      <w:proofErr w:type="gramStart"/>
       <w:r>
         <w:rPr>
           <w:lang w:val="en-US"/>
@@ -1007,14 +814,7 @@
         <w:rPr>
           <w:lang w:val="en-US"/>
         </w:rPr>
-        <w:t>(</w:t>
-      </w:r>
-      <w:proofErr w:type="gramEnd"/>
-      <w:r>
-        <w:rPr>
-          <w:lang w:val="en-US"/>
-        </w:rPr>
-        <w:t xml:space="preserve">"|ELEMENT, %s|", </w:t>
+        <w:t xml:space="preserve">("|ELEMENT, %s|", </w:t>
       </w:r>
       <w:proofErr w:type="spellStart"/>
       <w:r>
@@ -1024,14 +824,12 @@
         <w:t>yytext</w:t>
       </w:r>
       <w:proofErr w:type="spellEnd"/>
-      <w:proofErr w:type="gramStart"/>
       <w:r>
         <w:rPr>
           <w:lang w:val="en-US"/>
         </w:rPr>
         <w:t>);</w:t>
       </w:r>
-      <w:proofErr w:type="gramEnd"/>
     </w:p>
     <w:p>
       <w:pPr>
@@ -1059,75 +857,31 @@
           <w:lang w:val="en-US"/>
         </w:rPr>
       </w:pPr>
-      <w:proofErr w:type="gramStart"/>
-      <w:r>
-        <w:rPr>
-          <w:lang w:val="en-US"/>
-        </w:rPr>
-        <w:t>[ \t]+</w:t>
-      </w:r>
-      <w:proofErr w:type="gramEnd"/>
-      <w:r>
-        <w:rPr>
-          <w:lang w:val="en-US"/>
-        </w:rPr>
-        <w:t xml:space="preserve">         </w:t>
-      </w:r>
-      <w:proofErr w:type="gramStart"/>
-      <w:r>
-        <w:rPr>
-          <w:lang w:val="en-US"/>
-        </w:rPr>
-        <w:t xml:space="preserve">   {</w:t>
-      </w:r>
-      <w:proofErr w:type="gramEnd"/>
-      <w:r>
-        <w:rPr>
-          <w:lang w:val="en-US"/>
-        </w:rPr>
-        <w:t xml:space="preserve"> /* nada *</w:t>
-      </w:r>
-      <w:proofErr w:type="gramStart"/>
-      <w:r>
-        <w:rPr>
-          <w:lang w:val="en-US"/>
-        </w:rPr>
-        <w:t>/ }</w:t>
-      </w:r>
-      <w:proofErr w:type="gramEnd"/>
-    </w:p>
-    <w:p>
-      <w:pPr>
-        <w:rPr>
-          <w:lang w:val="en-US"/>
-        </w:rPr>
-      </w:pPr>
-    </w:p>
-    <w:p>
-      <w:pPr>
-        <w:rPr>
-          <w:lang w:val="en-US"/>
-        </w:rPr>
-      </w:pPr>
-      <w:r>
-        <w:rPr>
-          <w:lang w:val="en-US"/>
-        </w:rPr>
-        <w:t xml:space="preserve">\n             </w:t>
-      </w:r>
-      <w:proofErr w:type="gramStart"/>
-      <w:r>
-        <w:rPr>
-          <w:lang w:val="en-US"/>
-        </w:rPr>
-        <w:t xml:space="preserve">   {</w:t>
-      </w:r>
-      <w:proofErr w:type="gramEnd"/>
-      <w:r>
-        <w:rPr>
-          <w:lang w:val="en-US"/>
-        </w:rPr>
-        <w:t xml:space="preserve"> </w:t>
+      <w:r>
+        <w:rPr>
+          <w:lang w:val="en-US"/>
+        </w:rPr>
+        <w:t>[ \t]+            { /* nada */ }</w:t>
+      </w:r>
+    </w:p>
+    <w:p>
+      <w:pPr>
+        <w:rPr>
+          <w:lang w:val="en-US"/>
+        </w:rPr>
+      </w:pPr>
+    </w:p>
+    <w:p>
+      <w:pPr>
+        <w:rPr>
+          <w:lang w:val="en-US"/>
+        </w:rPr>
+      </w:pPr>
+      <w:r>
+        <w:rPr>
+          <w:lang w:val="en-US"/>
+        </w:rPr>
+        <w:t xml:space="preserve">\n                { </w:t>
       </w:r>
       <w:proofErr w:type="spellStart"/>
       <w:r>
@@ -1141,58 +895,28 @@
         <w:rPr>
           <w:lang w:val="en-US"/>
         </w:rPr>
-        <w:t>('\n')</w:t>
-      </w:r>
-      <w:proofErr w:type="gramStart"/>
-      <w:r>
-        <w:rPr>
-          <w:lang w:val="en-US"/>
-        </w:rPr>
-        <w:t>; }</w:t>
-      </w:r>
-      <w:proofErr w:type="gramEnd"/>
-    </w:p>
-    <w:p>
-      <w:pPr>
-        <w:rPr>
-          <w:lang w:val="en-US"/>
-        </w:rPr>
-      </w:pPr>
-    </w:p>
-    <w:p>
-      <w:pPr>
-        <w:rPr>
-          <w:lang w:val="en-US"/>
-        </w:rPr>
-      </w:pPr>
-      <w:r>
-        <w:rPr>
-          <w:lang w:val="en-US"/>
-        </w:rPr>
-        <w:t xml:space="preserve">.                 </w:t>
-      </w:r>
-      <w:proofErr w:type="gramStart"/>
-      <w:r>
-        <w:rPr>
-          <w:lang w:val="en-US"/>
-        </w:rPr>
-        <w:t>{ /</w:t>
-      </w:r>
-      <w:proofErr w:type="gramEnd"/>
-      <w:r>
-        <w:rPr>
-          <w:lang w:val="en-US"/>
-        </w:rPr>
-        <w:t>* nada *</w:t>
-      </w:r>
-      <w:proofErr w:type="gramStart"/>
-      <w:r>
-        <w:rPr>
-          <w:lang w:val="en-US"/>
-        </w:rPr>
-        <w:t>/ }</w:t>
-      </w:r>
-      <w:proofErr w:type="gramEnd"/>
+        <w:t>('\n'); }</w:t>
+      </w:r>
+    </w:p>
+    <w:p>
+      <w:pPr>
+        <w:rPr>
+          <w:lang w:val="en-US"/>
+        </w:rPr>
+      </w:pPr>
+    </w:p>
+    <w:p>
+      <w:pPr>
+        <w:rPr>
+          <w:lang w:val="en-US"/>
+        </w:rPr>
+      </w:pPr>
+      <w:r>
+        <w:rPr>
+          <w:lang w:val="en-US"/>
+        </w:rPr>
+        <w:t>.                 { /* nada */ }</w:t>
+      </w:r>
     </w:p>
     <w:p>
       <w:pPr>
@@ -1242,7 +966,6 @@
         <w:t xml:space="preserve">    </w:t>
       </w:r>
       <w:proofErr w:type="spellStart"/>
-      <w:proofErr w:type="gramStart"/>
       <w:r>
         <w:rPr>
           <w:lang w:val="en-US"/>
@@ -1254,14 +977,7 @@
         <w:rPr>
           <w:lang w:val="en-US"/>
         </w:rPr>
-        <w:t>(</w:t>
-      </w:r>
-      <w:proofErr w:type="gramEnd"/>
-      <w:r>
-        <w:rPr>
-          <w:lang w:val="en-US"/>
-        </w:rPr>
-        <w:t xml:space="preserve">"&gt;&gt; Scanner </w:t>
+        <w:t xml:space="preserve">("&gt;&gt; Scanner </w:t>
       </w:r>
       <w:proofErr w:type="spellStart"/>
       <w:r>
@@ -1295,17 +1011,12 @@
         <w:t xml:space="preserve">    </w:t>
       </w:r>
       <w:proofErr w:type="spellStart"/>
-      <w:proofErr w:type="gramStart"/>
       <w:r>
         <w:t>yylex</w:t>
       </w:r>
       <w:proofErr w:type="spellEnd"/>
       <w:r>
-        <w:t>(</w:t>
-      </w:r>
-      <w:proofErr w:type="gramEnd"/>
-      <w:r>
-        <w:t>);</w:t>
+        <w:t>();</w:t>
       </w:r>
     </w:p>
     <w:p>
@@ -3937,6 +3648,18 @@
 </file>
 
 <file path=customXml/item2.xml><?xml version="1.0" encoding="utf-8"?>
+<p:properties xmlns:p="http://schemas.microsoft.com/office/2006/metadata/properties" xmlns:xsi="http://www.w3.org/2001/XMLSchema-instance" xmlns:pc="http://schemas.microsoft.com/office/infopath/2007/PartnerControls">
+  <documentManagement/>
+</p:properties>
+</file>
+
+<file path=customXml/item3.xml><?xml version="1.0" encoding="utf-8"?>
+<go:gDocsCustomXmlDataStorage xmlns:go="http://customooxmlschemas.google.com/" xmlns:r="http://schemas.openxmlformats.org/officeDocument/2006/relationships">
+  <go:docsCustomData xmlns:go="http://customooxmlschemas.google.com/" roundtripDataSignature="AMtx7mjWAYLiP+2zMQTWoCgp0ZqcaBozzg==">AMUW2mVWFbtDZpTIIat1qnhnQrcTw7AsJaNQf6MBaVBffNIkSUBZC+ePNwCw4L4pro+45xBZh41TDO8MrJUNxQ7evTdDreNEXeQ4nszQoeL47IWn6aTv9h8=</go:docsCustomData>
+</go:gDocsCustomXmlDataStorage>
+</file>
+
+<file path=customXml/item4.xml><?xml version="1.0" encoding="utf-8"?>
 <ct:contentTypeSchema xmlns:ct="http://schemas.microsoft.com/office/2006/metadata/contentType" xmlns:ma="http://schemas.microsoft.com/office/2006/metadata/properties/metaAttributes" ct:_="" ma:_="" ma:contentTypeName="Document" ma:contentTypeID="0x01010014547254A238CB4181B3637AB4EE1F66" ma:contentTypeVersion="2" ma:contentTypeDescription="Create a new document." ma:contentTypeScope="" ma:versionID="e2a65076f877d5233da37eaf88026384">
   <xsd:schema xmlns:xsd="http://www.w3.org/2001/XMLSchema" xmlns:xs="http://www.w3.org/2001/XMLSchema" xmlns:p="http://schemas.microsoft.com/office/2006/metadata/properties" xmlns:ns3="14c2feab-e1e5-4aed-b094-44c0eb494906" targetNamespace="http://schemas.microsoft.com/office/2006/metadata/properties" ma:root="true" ma:fieldsID="64057e7d34bb3bb049c7a954c0a6ef87" ns3:_="">
     <xsd:import namespace="14c2feab-e1e5-4aed-b094-44c0eb494906"/>
@@ -4068,18 +3791,6 @@
 </ct:contentTypeSchema>
 </file>
 
-<file path=customXml/item3.xml><?xml version="1.0" encoding="utf-8"?>
-<go:gDocsCustomXmlDataStorage xmlns:go="http://customooxmlschemas.google.com/" xmlns:r="http://schemas.openxmlformats.org/officeDocument/2006/relationships">
-  <go:docsCustomData xmlns:go="http://customooxmlschemas.google.com/" roundtripDataSignature="AMtx7mjWAYLiP+2zMQTWoCgp0ZqcaBozzg==">AMUW2mVWFbtDZpTIIat1qnhnQrcTw7AsJaNQf6MBaVBffNIkSUBZC+ePNwCw4L4pro+45xBZh41TDO8MrJUNxQ7evTdDreNEXeQ4nszQoeL47IWn6aTv9h8=</go:docsCustomData>
-</go:gDocsCustomXmlDataStorage>
-</file>
-
-<file path=customXml/item4.xml><?xml version="1.0" encoding="utf-8"?>
-<p:properties xmlns:p="http://schemas.microsoft.com/office/2006/metadata/properties" xmlns:xsi="http://www.w3.org/2001/XMLSchema-instance" xmlns:pc="http://schemas.microsoft.com/office/infopath/2007/PartnerControls">
-  <documentManagement/>
-</p:properties>
-</file>
-
 <file path=customXml/itemProps1.xml><?xml version="1.0" encoding="utf-8"?>
 <ds:datastoreItem xmlns:ds="http://schemas.openxmlformats.org/officeDocument/2006/customXml" ds:itemID="{71FD8C8B-0B9E-49E4-B361-51BE33B6176D}">
   <ds:schemaRefs>
@@ -4089,6 +3800,24 @@
 </file>
 
 <file path=customXml/itemProps2.xml><?xml version="1.0" encoding="utf-8"?>
+<ds:datastoreItem xmlns:ds="http://schemas.openxmlformats.org/officeDocument/2006/customXml" ds:itemID="{ACFE2EE7-71FD-41E5-9675-A943BACED237}">
+  <ds:schemaRefs>
+    <ds:schemaRef ds:uri="http://schemas.microsoft.com/office/2006/metadata/properties"/>
+    <ds:schemaRef ds:uri="http://schemas.microsoft.com/office/infopath/2007/PartnerControls"/>
+  </ds:schemaRefs>
+</ds:datastoreItem>
+</file>
+
+<file path=customXml/itemProps3.xml><?xml version="1.0" encoding="utf-8"?>
+<ds:datastoreItem xmlns:ds="http://schemas.openxmlformats.org/officeDocument/2006/customXml" ds:itemID="{11111111-1234-1234-1234-123412341234}">
+  <ds:schemaRefs>
+    <ds:schemaRef ds:uri="http://customooxmlschemas.google.com/"/>
+    <ds:schemaRef ds:uri="http://schemas.openxmlformats.org/officeDocument/2006/relationships"/>
+  </ds:schemaRefs>
+</ds:datastoreItem>
+</file>
+
+<file path=customXml/itemProps4.xml><?xml version="1.0" encoding="utf-8"?>
 <ds:datastoreItem xmlns:ds="http://schemas.openxmlformats.org/officeDocument/2006/customXml" ds:itemID="{9F458B56-BAF9-4B79-A76D-034721F63F64}">
   <ds:schemaRefs>
     <ds:schemaRef ds:uri="http://schemas.microsoft.com/office/2006/metadata/contentType"/>
@@ -4104,22 +3833,4 @@
     <ds:schemaRef ds:uri="http://schemas.microsoft.com/internal/obd"/>
   </ds:schemaRefs>
 </ds:datastoreItem>
-</file>
-
-<file path=customXml/itemProps3.xml><?xml version="1.0" encoding="utf-8"?>
-<ds:datastoreItem xmlns:ds="http://schemas.openxmlformats.org/officeDocument/2006/customXml" ds:itemID="{11111111-1234-1234-1234-123412341234}">
-  <ds:schemaRefs>
-    <ds:schemaRef ds:uri="http://customooxmlschemas.google.com/"/>
-    <ds:schemaRef ds:uri="http://schemas.openxmlformats.org/officeDocument/2006/relationships"/>
-  </ds:schemaRefs>
-</ds:datastoreItem>
-</file>
-
-<file path=customXml/itemProps4.xml><?xml version="1.0" encoding="utf-8"?>
-<ds:datastoreItem xmlns:ds="http://schemas.openxmlformats.org/officeDocument/2006/customXml" ds:itemID="{ACFE2EE7-71FD-41E5-9675-A943BACED237}">
-  <ds:schemaRefs>
-    <ds:schemaRef ds:uri="http://schemas.microsoft.com/office/2006/metadata/properties"/>
-    <ds:schemaRef ds:uri="http://schemas.microsoft.com/office/infopath/2007/PartnerControls"/>
-  </ds:schemaRefs>
-</ds:datastoreItem>
 </file>
</xml_diff>